<commit_message>
Added to Test Plan and created a Sprint3 plan
</commit_message>
<xml_diff>
--- a/Deliverables/TestPlan.docx
+++ b/Deliverables/TestPlan.docx
@@ -126,6 +126,37 @@
                 <w:color w:val="1A1A1A"/>
               </w:rPr>
               <w:t>User can create an account</w:t>
+            </w:r>
+          </w:p>
+        </w:tc>
+        <w:tc>
+          <w:tcPr>
+            <w:tcW w:w="5191" w:type="dxa"/>
+          </w:tcPr>
+          <w:p/>
+        </w:tc>
+      </w:tr>
+      <w:tr>
+        <w:trPr>
+          <w:trHeight w:val="298"/>
+        </w:trPr>
+        <w:tc>
+          <w:tcPr>
+            <w:tcW w:w="3739" w:type="dxa"/>
+          </w:tcPr>
+          <w:p>
+            <w:pPr>
+              <w:rPr>
+                <w:rFonts w:ascii="Arial" w:hAnsi="Arial" w:cs="Arial"/>
+                <w:color w:val="1A1A1A"/>
+              </w:rPr>
+            </w:pPr>
+            <w:r>
+              <w:rPr>
+                <w:rFonts w:ascii="Arial" w:hAnsi="Arial" w:cs="Arial"/>
+                <w:color w:val="1A1A1A"/>
+              </w:rPr>
+              <w:t>User can login and logout</w:t>
             </w:r>
           </w:p>
         </w:tc>
@@ -367,6 +398,113 @@
           <w:p/>
         </w:tc>
       </w:tr>
+      <w:tr>
+        <w:trPr>
+          <w:trHeight w:val="314"/>
+        </w:trPr>
+        <w:tc>
+          <w:tcPr>
+            <w:tcW w:w="3739" w:type="dxa"/>
+          </w:tcPr>
+          <w:p>
+            <w:pPr>
+              <w:rPr>
+                <w:rFonts w:ascii="Arial" w:hAnsi="Arial" w:cs="Arial"/>
+                <w:color w:val="1A1A1A"/>
+              </w:rPr>
+            </w:pPr>
+            <w:r>
+              <w:rPr>
+                <w:rFonts w:ascii="Arial" w:hAnsi="Arial" w:cs="Arial"/>
+                <w:color w:val="1A1A1A"/>
+              </w:rPr>
+              <w:t xml:space="preserve">User </w:t>
+            </w:r>
+            <w:r>
+              <w:rPr>
+                <w:rFonts w:ascii="Arial" w:hAnsi="Arial" w:cs="Arial"/>
+                <w:color w:val="1A1A1A"/>
+              </w:rPr>
+              <w:t>can add plug emulator as a device to site and see the data</w:t>
+            </w:r>
+            <w:r>
+              <w:rPr>
+                <w:rFonts w:ascii="Arial" w:hAnsi="Arial" w:cs="Arial"/>
+                <w:color w:val="1A1A1A"/>
+              </w:rPr>
+              <w:t xml:space="preserve"> in the graph</w:t>
+            </w:r>
+          </w:p>
+        </w:tc>
+        <w:tc>
+          <w:tcPr>
+            <w:tcW w:w="5191" w:type="dxa"/>
+          </w:tcPr>
+          <w:p/>
+        </w:tc>
+      </w:tr>
+      <w:tr>
+        <w:trPr>
+          <w:trHeight w:val="314"/>
+        </w:trPr>
+        <w:tc>
+          <w:tcPr>
+            <w:tcW w:w="3739" w:type="dxa"/>
+          </w:tcPr>
+          <w:p>
+            <w:pPr>
+              <w:rPr>
+                <w:rFonts w:ascii="Arial" w:hAnsi="Arial" w:cs="Arial"/>
+                <w:color w:val="1A1A1A"/>
+              </w:rPr>
+            </w:pPr>
+            <w:r>
+              <w:rPr>
+                <w:rFonts w:ascii="Arial" w:hAnsi="Arial" w:cs="Arial"/>
+                <w:color w:val="1A1A1A"/>
+              </w:rPr>
+              <w:t>User can add the raspberry pi as a device and see the data in the graph</w:t>
+            </w:r>
+          </w:p>
+        </w:tc>
+        <w:tc>
+          <w:tcPr>
+            <w:tcW w:w="5191" w:type="dxa"/>
+          </w:tcPr>
+          <w:p/>
+        </w:tc>
+      </w:tr>
+      <w:tr>
+        <w:trPr>
+          <w:trHeight w:val="314"/>
+        </w:trPr>
+        <w:tc>
+          <w:tcPr>
+            <w:tcW w:w="3739" w:type="dxa"/>
+          </w:tcPr>
+          <w:p>
+            <w:pPr>
+              <w:rPr>
+                <w:rFonts w:ascii="Arial" w:hAnsi="Arial" w:cs="Arial"/>
+                <w:color w:val="1A1A1A"/>
+              </w:rPr>
+            </w:pPr>
+            <w:r>
+              <w:rPr>
+                <w:rFonts w:ascii="Arial" w:hAnsi="Arial" w:cs="Arial"/>
+                <w:color w:val="1A1A1A"/>
+              </w:rPr>
+              <w:t>User can open any browser anywhere, anytime to view the site</w:t>
+            </w:r>
+          </w:p>
+        </w:tc>
+        <w:tc>
+          <w:tcPr>
+            <w:tcW w:w="5191" w:type="dxa"/>
+          </w:tcPr>
+          <w:p/>
+        </w:tc>
+      </w:tr>
     </w:tbl>
     <w:p/>
     <w:p/>
@@ -405,8 +543,14 @@
           <w:ilvl w:val="0"/>
           <w:numId w:val="1"/>
         </w:numPr>
-      </w:pPr>
-      <w:r>
+        <w:rPr>
+          <w:b/>
+        </w:rPr>
+      </w:pPr>
+      <w:r>
+        <w:rPr>
+          <w:b/>
+        </w:rPr>
         <w:t>Registration</w:t>
       </w:r>
     </w:p>
@@ -539,6 +683,7 @@
         </w:numPr>
       </w:pPr>
       <w:r>
+        <w:lastRenderedPageBreak/>
         <w:t>phone number field matches a phone number format</w:t>
       </w:r>
     </w:p>
@@ -662,123 +807,291 @@
         </w:numPr>
       </w:pPr>
       <w:r>
+        <w:t>Invalid data types</w:t>
+      </w:r>
+    </w:p>
+    <w:p>
+      <w:pPr>
+        <w:pStyle w:val="ListParagraph"/>
+        <w:numPr>
+          <w:ilvl w:val="0"/>
+          <w:numId w:val="6"/>
+        </w:numPr>
+      </w:pPr>
+      <w:r>
+        <w:t>Letters inside of phone number. Expected: fail.</w:t>
+      </w:r>
+    </w:p>
+    <w:p>
+      <w:pPr>
+        <w:pStyle w:val="ListParagraph"/>
+        <w:numPr>
+          <w:ilvl w:val="0"/>
+          <w:numId w:val="6"/>
+        </w:numPr>
+      </w:pPr>
+      <w:r>
+        <w:t>Parentheses</w:t>
+      </w:r>
+      <w:r>
+        <w:t xml:space="preserve"> and “-“</w:t>
+      </w:r>
+      <w:r>
+        <w:t xml:space="preserve"> inside of phone number. Expected: pass. </w:t>
+      </w:r>
+    </w:p>
+    <w:p>
+      <w:pPr>
+        <w:pStyle w:val="ListParagraph"/>
+        <w:numPr>
+          <w:ilvl w:val="0"/>
+          <w:numId w:val="6"/>
+        </w:numPr>
+      </w:pPr>
+      <w:r>
+        <w:t>Numbers inside of name. Expected: fail.</w:t>
+      </w:r>
+    </w:p>
+    <w:p>
+      <w:pPr>
+        <w:pStyle w:val="ListParagraph"/>
+        <w:numPr>
+          <w:ilvl w:val="0"/>
+          <w:numId w:val="6"/>
+        </w:numPr>
+      </w:pPr>
+      <w:r>
+        <w:t>Chars that are not numbers or letters in a username. Expected: fail.</w:t>
+      </w:r>
+    </w:p>
+    <w:p>
+      <w:pPr>
+        <w:pStyle w:val="ListParagraph"/>
+        <w:numPr>
+          <w:ilvl w:val="0"/>
+          <w:numId w:val="2"/>
+        </w:numPr>
+      </w:pPr>
+      <w:r>
+        <w:t xml:space="preserve">Missing Fields </w:t>
+      </w:r>
+    </w:p>
+    <w:p>
+      <w:pPr>
+        <w:pStyle w:val="ListParagraph"/>
+        <w:numPr>
+          <w:ilvl w:val="0"/>
+          <w:numId w:val="5"/>
+        </w:numPr>
+      </w:pPr>
+      <w:r>
+        <w:t>Test that each field is filled in: if there is a missing field, is the error obvious to the user?</w:t>
+      </w:r>
+    </w:p>
+    <w:p>
+      <w:pPr>
+        <w:pStyle w:val="ListParagraph"/>
+        <w:numPr>
+          <w:ilvl w:val="0"/>
+          <w:numId w:val="5"/>
+        </w:numPr>
+      </w:pPr>
+      <w:r>
+        <w:t>Test what happens if no field is filled in</w:t>
+      </w:r>
+    </w:p>
+    <w:p>
+      <w:pPr>
+        <w:pStyle w:val="ListParagraph"/>
+        <w:numPr>
+          <w:ilvl w:val="0"/>
+          <w:numId w:val="5"/>
+        </w:numPr>
+      </w:pPr>
+      <w:r>
+        <w:t>Test all fields being filled in. Expected: Pass.</w:t>
+      </w:r>
+    </w:p>
+    <w:p>
+      <w:pPr>
+        <w:pStyle w:val="ListParagraph"/>
+        <w:numPr>
+          <w:ilvl w:val="0"/>
+          <w:numId w:val="5"/>
+        </w:numPr>
+      </w:pPr>
+      <w:r>
+        <w:t xml:space="preserve">Test all fields being filled in with characters that are not numbers or letters – decide if this is the expected result. </w:t>
+      </w:r>
+    </w:p>
+    <w:p>
+      <w:pPr>
+        <w:pStyle w:val="ListParagraph"/>
+        <w:numPr>
+          <w:ilvl w:val="0"/>
+          <w:numId w:val="1"/>
+        </w:numPr>
+        <w:rPr>
+          <w:b/>
+        </w:rPr>
+      </w:pPr>
+      <w:r>
+        <w:rPr>
+          <w:b/>
+        </w:rPr>
+        <w:t>Dashboard</w:t>
+      </w:r>
+    </w:p>
+    <w:p>
+      <w:pPr>
+        <w:pStyle w:val="ListParagraph"/>
+        <w:numPr>
+          <w:ilvl w:val="0"/>
+          <w:numId w:val="8"/>
+        </w:numPr>
+      </w:pPr>
+      <w:r>
+        <w:t>Deleting a Device</w:t>
+      </w:r>
+    </w:p>
+    <w:p>
+      <w:pPr>
+        <w:pStyle w:val="ListParagraph"/>
+        <w:numPr>
+          <w:ilvl w:val="0"/>
+          <w:numId w:val="5"/>
+        </w:numPr>
+      </w:pPr>
+      <w:r>
+        <w:t>Device appears on the page</w:t>
+      </w:r>
+    </w:p>
+    <w:p>
+      <w:pPr>
+        <w:pStyle w:val="ListParagraph"/>
+        <w:numPr>
+          <w:ilvl w:val="0"/>
+          <w:numId w:val="5"/>
+        </w:numPr>
+      </w:pPr>
+      <w:r>
+        <w:t xml:space="preserve">Device is NOT deleted from the database, but labeled as “inactive” for telemetry uses and the possibility if we would ever want to add a feature for the user to see a history of their activity. </w:t>
+      </w:r>
+    </w:p>
+    <w:p>
+      <w:pPr>
+        <w:pStyle w:val="ListParagraph"/>
+        <w:numPr>
+          <w:ilvl w:val="0"/>
+          <w:numId w:val="5"/>
+        </w:numPr>
+      </w:pPr>
+      <w:r>
+        <w:t xml:space="preserve">Device is no longer marked as active in the database for that user. </w:t>
+      </w:r>
+    </w:p>
+    <w:p>
+      <w:pPr>
+        <w:pStyle w:val="ListParagraph"/>
+        <w:numPr>
+          <w:ilvl w:val="0"/>
+          <w:numId w:val="8"/>
+        </w:numPr>
+      </w:pPr>
+      <w:r>
+        <w:t>Adding a Device</w:t>
+      </w:r>
+    </w:p>
+    <w:p>
+      <w:pPr>
+        <w:pStyle w:val="ListParagraph"/>
+        <w:numPr>
+          <w:ilvl w:val="0"/>
+          <w:numId w:val="5"/>
+        </w:numPr>
+      </w:pPr>
+      <w:r>
+        <w:t>Device appears on page immediately</w:t>
+      </w:r>
+    </w:p>
+    <w:p>
+      <w:pPr>
+        <w:pStyle w:val="ListParagraph"/>
+        <w:numPr>
+          <w:ilvl w:val="0"/>
+          <w:numId w:val="5"/>
+        </w:numPr>
+      </w:pPr>
+      <w:r>
+        <w:t>Device is added to database for that user, based on unique username</w:t>
+      </w:r>
+    </w:p>
+    <w:p>
+      <w:pPr>
+        <w:pStyle w:val="ListParagraph"/>
+        <w:numPr>
+          <w:ilvl w:val="0"/>
+          <w:numId w:val="5"/>
+        </w:numPr>
+      </w:pPr>
+      <w:r>
+        <w:t xml:space="preserve">Device has visualization data to be shown immediately when it is plugged in. </w:t>
+      </w:r>
+    </w:p>
+    <w:p>
+      <w:pPr>
+        <w:pStyle w:val="ListParagraph"/>
+        <w:numPr>
+          <w:ilvl w:val="0"/>
+          <w:numId w:val="5"/>
+        </w:numPr>
+      </w:pPr>
+      <w:r>
+        <w:t>Device has visualization data graph that is shown with no data on it, but in a presentable way at the time before they have added any data. Possible message to the user that they must first plug in their device to see data can be shown.</w:t>
+      </w:r>
+    </w:p>
+    <w:p>
+      <w:pPr>
+        <w:pStyle w:val="ListParagraph"/>
+        <w:numPr>
+          <w:ilvl w:val="0"/>
+          <w:numId w:val="8"/>
+        </w:numPr>
+      </w:pPr>
+      <w:r>
+        <w:t>Unplugging a device and seeing an expected response on the Dashboard</w:t>
+      </w:r>
+    </w:p>
+    <w:p>
+      <w:pPr>
+        <w:pStyle w:val="ListParagraph"/>
+        <w:numPr>
+          <w:ilvl w:val="0"/>
+          <w:numId w:val="8"/>
+        </w:numPr>
+      </w:pPr>
+      <w:r>
+        <w:t>Plugging in a device and seeing an expected response on the Dashboard</w:t>
+      </w:r>
+      <w:r>
+        <w:t>. Classification popup of the appliance will happen automatically and give suggestions as to which device it is.</w:t>
+      </w:r>
+    </w:p>
+    <w:p>
+      <w:pPr>
+        <w:pStyle w:val="ListParagraph"/>
+        <w:ind w:left="1440"/>
+      </w:pPr>
+      <w:r>
         <w:lastRenderedPageBreak/>
-        <w:t>Invalid data types</w:t>
-      </w:r>
-    </w:p>
-    <w:p>
-      <w:pPr>
-        <w:pStyle w:val="ListParagraph"/>
-        <w:numPr>
-          <w:ilvl w:val="0"/>
-          <w:numId w:val="6"/>
-        </w:numPr>
-      </w:pPr>
-      <w:r>
-        <w:t>Letters inside of phone number. Expected: fail.</w:t>
-      </w:r>
-    </w:p>
-    <w:p>
-      <w:pPr>
-        <w:pStyle w:val="ListParagraph"/>
-        <w:numPr>
-          <w:ilvl w:val="0"/>
-          <w:numId w:val="6"/>
-        </w:numPr>
-      </w:pPr>
-      <w:r>
-        <w:t>Parentheses</w:t>
-      </w:r>
-      <w:r>
-        <w:t xml:space="preserve"> and “-“</w:t>
-      </w:r>
-      <w:r>
-        <w:t xml:space="preserve"> inside of phone number. Expected: pass. </w:t>
-      </w:r>
-    </w:p>
-    <w:p>
-      <w:pPr>
-        <w:pStyle w:val="ListParagraph"/>
-        <w:numPr>
-          <w:ilvl w:val="0"/>
-          <w:numId w:val="6"/>
-        </w:numPr>
-      </w:pPr>
-      <w:r>
-        <w:t>Numbers inside of name. Expected: fail.</w:t>
-      </w:r>
-    </w:p>
-    <w:p>
-      <w:pPr>
-        <w:pStyle w:val="ListParagraph"/>
-        <w:numPr>
-          <w:ilvl w:val="0"/>
-          <w:numId w:val="6"/>
-        </w:numPr>
-      </w:pPr>
-      <w:r>
-        <w:t>Chars that are not numbers or letters in a username. Expected: fail.</w:t>
-      </w:r>
-    </w:p>
-    <w:p>
-      <w:pPr>
-        <w:pStyle w:val="ListParagraph"/>
-        <w:numPr>
-          <w:ilvl w:val="0"/>
-          <w:numId w:val="2"/>
-        </w:numPr>
-      </w:pPr>
-      <w:r>
-        <w:t xml:space="preserve">Missing Fields </w:t>
-      </w:r>
-    </w:p>
-    <w:p>
-      <w:pPr>
-        <w:pStyle w:val="ListParagraph"/>
-        <w:numPr>
-          <w:ilvl w:val="0"/>
-          <w:numId w:val="5"/>
-        </w:numPr>
-      </w:pPr>
-      <w:r>
-        <w:t>Test that each field is filled in: if there is a missing field, is the error obvious to the user?</w:t>
-      </w:r>
-    </w:p>
-    <w:p>
-      <w:pPr>
-        <w:pStyle w:val="ListParagraph"/>
-        <w:numPr>
-          <w:ilvl w:val="0"/>
-          <w:numId w:val="5"/>
-        </w:numPr>
-      </w:pPr>
-      <w:r>
-        <w:t>Test what happens if no field is filled in</w:t>
-      </w:r>
-    </w:p>
-    <w:p>
-      <w:pPr>
-        <w:pStyle w:val="ListParagraph"/>
-        <w:numPr>
-          <w:ilvl w:val="0"/>
-          <w:numId w:val="5"/>
-        </w:numPr>
-      </w:pPr>
-      <w:r>
-        <w:t>Test all fields being filled in. Expected: Pass.</w:t>
-      </w:r>
-    </w:p>
-    <w:p>
-      <w:pPr>
-        <w:pStyle w:val="ListParagraph"/>
-        <w:numPr>
-          <w:ilvl w:val="0"/>
-          <w:numId w:val="5"/>
-        </w:numPr>
-      </w:pPr>
-      <w:r>
-        <w:t xml:space="preserve">Test all fields being filled in with characters that are not numbers or letters – decide if this is the expected result. </w:t>
-      </w:r>
+        <w:br/>
+      </w:r>
+    </w:p>
+    <w:p>
+      <w:pPr>
+        <w:pStyle w:val="ListParagraph"/>
+        <w:ind w:left="1440"/>
+      </w:pPr>
     </w:p>
     <w:p>
       <w:pPr>
@@ -787,144 +1100,102 @@
           <w:ilvl w:val="0"/>
           <w:numId w:val="1"/>
         </w:numPr>
-      </w:pPr>
-      <w:r>
-        <w:t>Dashboard</w:t>
-      </w:r>
-    </w:p>
-    <w:p>
-      <w:pPr>
-        <w:pStyle w:val="ListParagraph"/>
-        <w:numPr>
-          <w:ilvl w:val="0"/>
-          <w:numId w:val="8"/>
-        </w:numPr>
-      </w:pPr>
-      <w:r>
-        <w:t>Deleting a Device</w:t>
-      </w:r>
-    </w:p>
-    <w:p>
-      <w:pPr>
-        <w:pStyle w:val="ListParagraph"/>
-        <w:numPr>
-          <w:ilvl w:val="0"/>
-          <w:numId w:val="5"/>
-        </w:numPr>
-      </w:pPr>
-      <w:r>
-        <w:t>Device appears on the page</w:t>
-      </w:r>
-    </w:p>
-    <w:p>
-      <w:pPr>
-        <w:pStyle w:val="ListParagraph"/>
-        <w:numPr>
-          <w:ilvl w:val="0"/>
-          <w:numId w:val="5"/>
-        </w:numPr>
-      </w:pPr>
-      <w:r>
-        <w:t xml:space="preserve">Device is NOT deleted from the database, but labeled as “inactive” for telemetry uses and the possibility if we would ever want to add a feature for the user to see a history of their activity. </w:t>
-      </w:r>
-    </w:p>
-    <w:p>
-      <w:pPr>
-        <w:pStyle w:val="ListParagraph"/>
-        <w:numPr>
-          <w:ilvl w:val="0"/>
-          <w:numId w:val="5"/>
-        </w:numPr>
-      </w:pPr>
-      <w:r>
-        <w:t xml:space="preserve">Device is no longer marked as active in the database for that user. </w:t>
-      </w:r>
-    </w:p>
-    <w:p>
-      <w:pPr>
-        <w:pStyle w:val="ListParagraph"/>
-        <w:numPr>
-          <w:ilvl w:val="0"/>
-          <w:numId w:val="8"/>
-        </w:numPr>
-      </w:pPr>
-      <w:r>
-        <w:t>Adding a Device</w:t>
-      </w:r>
-    </w:p>
-    <w:p>
-      <w:pPr>
-        <w:pStyle w:val="ListParagraph"/>
-        <w:numPr>
-          <w:ilvl w:val="0"/>
-          <w:numId w:val="5"/>
-        </w:numPr>
-      </w:pPr>
-      <w:r>
-        <w:t>Device appears on page immediately</w:t>
-      </w:r>
-    </w:p>
-    <w:p>
-      <w:pPr>
-        <w:pStyle w:val="ListParagraph"/>
-        <w:numPr>
-          <w:ilvl w:val="0"/>
-          <w:numId w:val="5"/>
-        </w:numPr>
-      </w:pPr>
-      <w:r>
-        <w:t>Device is added to database for that user, based on unique username</w:t>
-      </w:r>
-    </w:p>
-    <w:p>
-      <w:pPr>
-        <w:pStyle w:val="ListParagraph"/>
-        <w:numPr>
-          <w:ilvl w:val="0"/>
-          <w:numId w:val="5"/>
-        </w:numPr>
-      </w:pPr>
-      <w:r>
-        <w:t xml:space="preserve">Device has visualization data to be shown immediately when it is plugged in. </w:t>
-      </w:r>
-    </w:p>
-    <w:p>
-      <w:pPr>
-        <w:pStyle w:val="ListParagraph"/>
-        <w:numPr>
-          <w:ilvl w:val="0"/>
-          <w:numId w:val="5"/>
-        </w:numPr>
-      </w:pPr>
-      <w:r>
-        <w:t>Device has visualization data graph that is shown with no data on it, but in a presentable way at the time before they have added any data. Possible message to the user that they must first plug in their device to see data can be shown.</w:t>
-      </w:r>
-    </w:p>
-    <w:p>
-      <w:pPr>
-        <w:pStyle w:val="ListParagraph"/>
-        <w:numPr>
-          <w:ilvl w:val="0"/>
-          <w:numId w:val="8"/>
-        </w:numPr>
-      </w:pPr>
-      <w:r>
-        <w:t>Unplugging a device and seeing an expected response on the Dashboard</w:t>
-      </w:r>
-    </w:p>
-    <w:p>
-      <w:pPr>
-        <w:pStyle w:val="ListParagraph"/>
-        <w:numPr>
-          <w:ilvl w:val="0"/>
-          <w:numId w:val="8"/>
-        </w:numPr>
-      </w:pPr>
-      <w:r>
-        <w:t>Plugging in a device and seeing an expected response on the Dashboard</w:t>
-      </w:r>
-      <w:r>
-        <w:t>. Classification popup of the appliance will happen automatically and give suggestions as to which device it is.</w:t>
+        <w:rPr>
+          <w:b/>
+        </w:rPr>
+      </w:pPr>
+      <w:r>
+        <w:rPr>
+          <w:b/>
+        </w:rPr>
+        <w:t>Visualization</w:t>
+      </w:r>
+    </w:p>
+    <w:p>
+      <w:pPr>
+        <w:pStyle w:val="ListParagraph"/>
+        <w:numPr>
+          <w:ilvl w:val="0"/>
+          <w:numId w:val="11"/>
+        </w:numPr>
+      </w:pPr>
+      <w:r>
+        <w:t>Showing ALL data points with expected outcome.</w:t>
+      </w:r>
+    </w:p>
+    <w:p>
+      <w:pPr>
+        <w:pStyle w:val="ListParagraph"/>
+        <w:numPr>
+          <w:ilvl w:val="0"/>
+          <w:numId w:val="11"/>
+        </w:numPr>
+      </w:pPr>
+      <w:r>
+        <w:t xml:space="preserve">Selection of each time frame shows data from the expected time frame.  </w:t>
+      </w:r>
+    </w:p>
+    <w:p>
+      <w:pPr>
+        <w:pStyle w:val="ListParagraph"/>
+        <w:numPr>
+          <w:ilvl w:val="0"/>
+          <w:numId w:val="11"/>
+        </w:numPr>
+      </w:pPr>
+      <w:r>
+        <w:t>Clicking rapidly on each button does not have an unexpected failure.</w:t>
+      </w:r>
+    </w:p>
+    <w:p>
+      <w:pPr>
+        <w:pStyle w:val="ListParagraph"/>
+        <w:numPr>
+          <w:ilvl w:val="0"/>
+          <w:numId w:val="11"/>
+        </w:numPr>
+      </w:pPr>
+      <w:r>
+        <w:t>Going from a visualization page, then to another page, and then using the browser’s “back” button to go back to the visualization page does</w:t>
+      </w:r>
+      <w:r>
+        <w:t xml:space="preserve"> not cause an unexpected error.</w:t>
+      </w:r>
+    </w:p>
+    <w:p>
+      <w:pPr>
+        <w:pStyle w:val="ListParagraph"/>
+        <w:numPr>
+          <w:ilvl w:val="0"/>
+          <w:numId w:val="11"/>
+        </w:numPr>
+      </w:pPr>
+      <w:r>
+        <w:t>Clicking and dragging on the graph performs a zoom over the selected range</w:t>
+      </w:r>
+    </w:p>
+    <w:p>
+      <w:pPr>
+        <w:pStyle w:val="ListParagraph"/>
+        <w:numPr>
+          <w:ilvl w:val="0"/>
+          <w:numId w:val="11"/>
+        </w:numPr>
+      </w:pPr>
+      <w:r>
+        <w:t>Sliding the granularity changes the number of points displayed over the given range</w:t>
+      </w:r>
+    </w:p>
+    <w:p>
+      <w:pPr>
+        <w:pStyle w:val="ListParagraph"/>
+        <w:numPr>
+          <w:ilvl w:val="0"/>
+          <w:numId w:val="11"/>
+        </w:numPr>
+      </w:pPr>
+      <w:r>
+        <w:t>Date Pickers adjust the domain to a selected range</w:t>
       </w:r>
     </w:p>
     <w:p>
@@ -934,97 +1205,122 @@
           <w:ilvl w:val="0"/>
           <w:numId w:val="1"/>
         </w:numPr>
-      </w:pPr>
-      <w:r>
-        <w:t>Visualization</w:t>
-      </w:r>
-    </w:p>
-    <w:p>
-      <w:pPr>
-        <w:pStyle w:val="ListParagraph"/>
-        <w:numPr>
-          <w:ilvl w:val="0"/>
-          <w:numId w:val="11"/>
-        </w:numPr>
-      </w:pPr>
-      <w:r>
-        <w:t>Showing ALL data points with expected outcome.</w:t>
-      </w:r>
-    </w:p>
-    <w:p>
-      <w:pPr>
-        <w:pStyle w:val="ListParagraph"/>
-        <w:numPr>
-          <w:ilvl w:val="0"/>
-          <w:numId w:val="11"/>
-        </w:numPr>
-      </w:pPr>
-      <w:r>
-        <w:t xml:space="preserve">Selection of each time frame shows data from the expected time frame.  </w:t>
-      </w:r>
-    </w:p>
-    <w:p>
-      <w:pPr>
-        <w:pStyle w:val="ListParagraph"/>
-        <w:numPr>
-          <w:ilvl w:val="0"/>
-          <w:numId w:val="11"/>
-        </w:numPr>
-      </w:pPr>
-      <w:r>
-        <w:t>Clicking rapidly on each button does not have an unexpected failure.</w:t>
-      </w:r>
-    </w:p>
-    <w:p>
-      <w:pPr>
-        <w:pStyle w:val="ListParagraph"/>
-        <w:numPr>
-          <w:ilvl w:val="0"/>
-          <w:numId w:val="11"/>
-        </w:numPr>
-      </w:pPr>
-      <w:r>
-        <w:t>Going from a visualization page, then to another page, and then using the browser’s “back” button to go back to the visualization page does</w:t>
-      </w:r>
-      <w:r>
-        <w:t xml:space="preserve"> not cause an unexpected error.</w:t>
-      </w:r>
-    </w:p>
-    <w:p>
-      <w:pPr>
-        <w:pStyle w:val="ListParagraph"/>
-        <w:numPr>
-          <w:ilvl w:val="0"/>
-          <w:numId w:val="11"/>
-        </w:numPr>
-      </w:pPr>
-      <w:r>
-        <w:t>Clicking and dragging on the graph performs a zoom over the selected range</w:t>
-      </w:r>
-    </w:p>
-    <w:p>
-      <w:pPr>
-        <w:pStyle w:val="ListParagraph"/>
-        <w:numPr>
-          <w:ilvl w:val="0"/>
-          <w:numId w:val="11"/>
-        </w:numPr>
-      </w:pPr>
-      <w:r>
-        <w:lastRenderedPageBreak/>
-        <w:t>Sliding the granularity changes the number of points displayed over the given range</w:t>
-      </w:r>
-    </w:p>
-    <w:p>
-      <w:pPr>
-        <w:pStyle w:val="ListParagraph"/>
-        <w:numPr>
-          <w:ilvl w:val="0"/>
-          <w:numId w:val="11"/>
-        </w:numPr>
-      </w:pPr>
-      <w:r>
-        <w:t>Date Pickers adjust the domain to a selected range</w:t>
+        <w:rPr>
+          <w:b/>
+        </w:rPr>
+      </w:pPr>
+      <w:r>
+        <w:rPr>
+          <w:b/>
+        </w:rPr>
+        <w:t>Login</w:t>
+      </w:r>
+    </w:p>
+    <w:p>
+      <w:pPr>
+        <w:pStyle w:val="ListParagraph"/>
+        <w:numPr>
+          <w:ilvl w:val="0"/>
+          <w:numId w:val="7"/>
+        </w:numPr>
+      </w:pPr>
+      <w:r>
+        <w:t>User Settings about Login Information</w:t>
+      </w:r>
+    </w:p>
+    <w:p>
+      <w:pPr>
+        <w:pStyle w:val="ListParagraph"/>
+        <w:numPr>
+          <w:ilvl w:val="0"/>
+          <w:numId w:val="7"/>
+        </w:numPr>
+      </w:pPr>
+      <w:r>
+        <w:t xml:space="preserve">Trying to access a URL for logged in users only by hardcoding it in while NOT logged in. </w:t>
+      </w:r>
+    </w:p>
+    <w:p>
+      <w:pPr>
+        <w:pStyle w:val="ListParagraph"/>
+        <w:numPr>
+          <w:ilvl w:val="0"/>
+          <w:numId w:val="7"/>
+        </w:numPr>
+      </w:pPr>
+      <w:r>
+        <w:t xml:space="preserve">User is logged in, closes browser, opens browser. Is user </w:t>
+      </w:r>
+      <w:r>
+        <w:t>still logged in? Expected: Yes</w:t>
+      </w:r>
+    </w:p>
+    <w:p>
+      <w:pPr>
+        <w:pStyle w:val="ListParagraph"/>
+        <w:numPr>
+          <w:ilvl w:val="0"/>
+          <w:numId w:val="7"/>
+        </w:numPr>
+      </w:pPr>
+      <w:r>
+        <w:t xml:space="preserve">User is logged in, shuts down computer, opens browser. Is user still logged in? Expected: </w:t>
+      </w:r>
+      <w:r>
+        <w:t>Yes</w:t>
+      </w:r>
+    </w:p>
+    <w:p>
+      <w:pPr>
+        <w:pStyle w:val="ListParagraph"/>
+        <w:numPr>
+          <w:ilvl w:val="0"/>
+          <w:numId w:val="7"/>
+        </w:numPr>
+      </w:pPr>
+      <w:r>
+        <w:t xml:space="preserve">User is logged in on browser X, opens browser Y, </w:t>
+      </w:r>
+      <w:proofErr w:type="gramStart"/>
+      <w:r>
+        <w:t>is</w:t>
+      </w:r>
+      <w:proofErr w:type="gramEnd"/>
+      <w:r>
+        <w:t xml:space="preserve"> user logged in on browser Y? Expected: NO</w:t>
+      </w:r>
+    </w:p>
+    <w:p>
+      <w:pPr>
+        <w:pStyle w:val="ListParagraph"/>
+        <w:numPr>
+          <w:ilvl w:val="0"/>
+          <w:numId w:val="7"/>
+        </w:numPr>
+      </w:pPr>
+      <w:r>
+        <w:t xml:space="preserve">User is logged in for 2 days on same computer. Computer falls asleep during that time or does not fall asleep. In both cases, user is still logged in. Expected: Yes. </w:t>
+      </w:r>
+    </w:p>
+    <w:p>
+      <w:pPr>
+        <w:pStyle w:val="ListParagraph"/>
+        <w:numPr>
+          <w:ilvl w:val="0"/>
+          <w:numId w:val="7"/>
+        </w:numPr>
+      </w:pPr>
+      <w:r>
+        <w:t xml:space="preserve">Use cases </w:t>
+      </w:r>
+      <w:r>
+        <w:t xml:space="preserve">to be determined </w:t>
+      </w:r>
+      <w:r>
+        <w:t>if User is in pub</w:t>
+      </w:r>
+      <w:r>
+        <w:t>lic setting, such as a library.</w:t>
       </w:r>
     </w:p>
     <w:p>
@@ -1034,116 +1330,39 @@
           <w:ilvl w:val="0"/>
           <w:numId w:val="1"/>
         </w:numPr>
-      </w:pPr>
-      <w:r>
-        <w:t>Login</w:t>
-      </w:r>
-    </w:p>
-    <w:p>
-      <w:pPr>
-        <w:pStyle w:val="ListParagraph"/>
-        <w:numPr>
-          <w:ilvl w:val="0"/>
-          <w:numId w:val="7"/>
-        </w:numPr>
-      </w:pPr>
-      <w:r>
-        <w:t>User Settings about Login Information</w:t>
-      </w:r>
-    </w:p>
-    <w:p>
-      <w:pPr>
-        <w:pStyle w:val="ListParagraph"/>
-        <w:numPr>
-          <w:ilvl w:val="0"/>
-          <w:numId w:val="7"/>
-        </w:numPr>
-      </w:pPr>
-      <w:r>
-        <w:t xml:space="preserve">Trying to access a URL for logged in users only by hardcoding it in while NOT logged in. </w:t>
-      </w:r>
-    </w:p>
-    <w:p>
-      <w:pPr>
-        <w:pStyle w:val="ListParagraph"/>
-        <w:numPr>
-          <w:ilvl w:val="0"/>
-          <w:numId w:val="7"/>
-        </w:numPr>
-      </w:pPr>
-      <w:r>
-        <w:t xml:space="preserve">User is logged in, closes browser, opens browser. Is user </w:t>
-      </w:r>
-      <w:r>
-        <w:t>still logged in? Expected: Yes</w:t>
-      </w:r>
-    </w:p>
-    <w:p>
-      <w:pPr>
-        <w:pStyle w:val="ListParagraph"/>
-        <w:numPr>
-          <w:ilvl w:val="0"/>
-          <w:numId w:val="7"/>
-        </w:numPr>
-      </w:pPr>
-      <w:r>
-        <w:t xml:space="preserve">User is logged in, shuts down computer, opens browser. Is user still logged in? Expected: </w:t>
-      </w:r>
-      <w:r>
-        <w:t>Yes</w:t>
-      </w:r>
-    </w:p>
-    <w:p>
-      <w:pPr>
-        <w:pStyle w:val="ListParagraph"/>
-        <w:numPr>
-          <w:ilvl w:val="0"/>
-          <w:numId w:val="7"/>
-        </w:numPr>
-      </w:pPr>
-      <w:r>
-        <w:t xml:space="preserve">User is logged in on browser X, opens browser Y, </w:t>
-      </w:r>
-      <w:proofErr w:type="gramStart"/>
-      <w:r>
-        <w:t>is</w:t>
-      </w:r>
-      <w:proofErr w:type="gramEnd"/>
-      <w:r>
-        <w:t xml:space="preserve"> user logged in on browser Y? Expected: NO</w:t>
-      </w:r>
-    </w:p>
-    <w:p>
-      <w:pPr>
-        <w:pStyle w:val="ListParagraph"/>
-        <w:numPr>
-          <w:ilvl w:val="0"/>
-          <w:numId w:val="7"/>
-        </w:numPr>
-      </w:pPr>
-      <w:r>
-        <w:t xml:space="preserve">User is logged in for 2 days on same computer. Computer falls asleep during that time or does not fall asleep. In both cases, user is still logged in. Expected: Yes. </w:t>
-      </w:r>
-    </w:p>
-    <w:p>
-      <w:pPr>
-        <w:pStyle w:val="ListParagraph"/>
-        <w:numPr>
-          <w:ilvl w:val="0"/>
-          <w:numId w:val="7"/>
-        </w:numPr>
-      </w:pPr>
-      <w:r>
-        <w:t xml:space="preserve">Use cases </w:t>
-      </w:r>
-      <w:r>
-        <w:t xml:space="preserve">to be determined </w:t>
-      </w:r>
-      <w:r>
-        <w:t>if User is in pub</w:t>
-      </w:r>
-      <w:r>
-        <w:t>lic setting, such as a library.</w:t>
+        <w:rPr>
+          <w:b/>
+        </w:rPr>
+      </w:pPr>
+      <w:r>
+        <w:rPr>
+          <w:b/>
+        </w:rPr>
+        <w:t>SEADS Plug Emulator</w:t>
+      </w:r>
+    </w:p>
+    <w:p>
+      <w:pPr>
+        <w:pStyle w:val="ListParagraph"/>
+        <w:numPr>
+          <w:ilvl w:val="0"/>
+          <w:numId w:val="12"/>
+        </w:numPr>
+      </w:pPr>
+      <w:r>
+        <w:t>Plug emulator can be added to devices with no error</w:t>
+      </w:r>
+    </w:p>
+    <w:p>
+      <w:pPr>
+        <w:pStyle w:val="ListParagraph"/>
+        <w:numPr>
+          <w:ilvl w:val="0"/>
+          <w:numId w:val="12"/>
+        </w:numPr>
+      </w:pPr>
+      <w:r>
+        <w:t>After navigating to the visualization page for the device, graph displays data</w:t>
       </w:r>
     </w:p>
     <w:p>
@@ -1153,24 +1372,93 @@
           <w:ilvl w:val="0"/>
           <w:numId w:val="1"/>
         </w:numPr>
-      </w:pPr>
-      <w:r>
-        <w:t>SEADS Plug Emulator</w:t>
-      </w:r>
-    </w:p>
-    <w:p>
-      <w:pPr>
-        <w:pStyle w:val="ListParagraph"/>
-        <w:numPr>
-          <w:ilvl w:val="0"/>
-          <w:numId w:val="12"/>
-        </w:numPr>
-      </w:pPr>
-      <w:r>
-        <w:t>When program is run, the emulator spits out the values being put into the database</w:t>
+        <w:rPr>
+          <w:b/>
+        </w:rPr>
+      </w:pPr>
+      <w:proofErr w:type="spellStart"/>
+      <w:r>
+        <w:rPr>
+          <w:b/>
+        </w:rPr>
+        <w:t>Rasberry</w:t>
+      </w:r>
+      <w:proofErr w:type="spellEnd"/>
+      <w:r>
+        <w:rPr>
+          <w:b/>
+        </w:rPr>
+        <w:t xml:space="preserve"> Pi</w:t>
+      </w:r>
+    </w:p>
+    <w:p>
+      <w:pPr>
+        <w:pStyle w:val="ListParagraph"/>
+        <w:numPr>
+          <w:ilvl w:val="0"/>
+          <w:numId w:val="13"/>
+        </w:numPr>
+      </w:pPr>
+      <w:proofErr w:type="spellStart"/>
+      <w:r>
+        <w:t>Rasberry</w:t>
+      </w:r>
+      <w:proofErr w:type="spellEnd"/>
+      <w:r>
+        <w:t xml:space="preserve"> Pi can be added to devices with no error</w:t>
+      </w:r>
+    </w:p>
+    <w:p>
+      <w:pPr>
+        <w:pStyle w:val="ListParagraph"/>
+        <w:numPr>
+          <w:ilvl w:val="0"/>
+          <w:numId w:val="13"/>
+        </w:numPr>
+      </w:pPr>
+      <w:r>
+        <w:t>After navigating to the visualization page for the device, graph displays data</w:t>
       </w:r>
       <w:bookmarkStart w:id="0" w:name="_GoBack"/>
       <w:bookmarkEnd w:id="0"/>
+    </w:p>
+    <w:p>
+      <w:pPr>
+        <w:pStyle w:val="ListParagraph"/>
+        <w:numPr>
+          <w:ilvl w:val="0"/>
+          <w:numId w:val="1"/>
+        </w:numPr>
+        <w:rPr>
+          <w:b/>
+        </w:rPr>
+      </w:pPr>
+      <w:r>
+        <w:rPr>
+          <w:b/>
+        </w:rPr>
+        <w:t>Live Site</w:t>
+      </w:r>
+    </w:p>
+    <w:p>
+      <w:pPr>
+        <w:pStyle w:val="ListParagraph"/>
+        <w:numPr>
+          <w:ilvl w:val="0"/>
+          <w:numId w:val="14"/>
+        </w:numPr>
+      </w:pPr>
+      <w:r>
+        <w:t xml:space="preserve">Site appears when navigating to </w:t>
+      </w:r>
+      <w:proofErr w:type="spellStart"/>
+      <w:r>
+        <w:t>db.seadsystem</w:t>
+      </w:r>
+      <w:proofErr w:type="spellEnd"/>
+      <w:r>
+        <w:t xml:space="preserve"> from any computer using any browser</w:t>
+      </w:r>
     </w:p>
     <w:sectPr>
       <w:pgSz w:w="12240" w:h="15840"/>
@@ -1832,6 +2120,95 @@
     </w:lvl>
   </w:abstractNum>
   <w:abstractNum w:abstractNumId="7">
+    <w:nsid w:val="2B72782E"/>
+    <w:multiLevelType w:val="hybridMultilevel"/>
+    <w:tmpl w:val="D6C60482"/>
+    <w:lvl w:ilvl="0" w:tplc="51D83AB0">
+      <w:start w:val="1"/>
+      <w:numFmt w:val="upperLetter"/>
+      <w:lvlText w:val="%1."/>
+      <w:lvlJc w:val="left"/>
+      <w:pPr>
+        <w:ind w:left="1440" w:hanging="360"/>
+      </w:pPr>
+      <w:rPr>
+        <w:rFonts w:hint="default"/>
+      </w:rPr>
+    </w:lvl>
+    <w:lvl w:ilvl="1" w:tplc="04090019" w:tentative="1">
+      <w:start w:val="1"/>
+      <w:numFmt w:val="lowerLetter"/>
+      <w:lvlText w:val="%2."/>
+      <w:lvlJc w:val="left"/>
+      <w:pPr>
+        <w:ind w:left="2160" w:hanging="360"/>
+      </w:pPr>
+    </w:lvl>
+    <w:lvl w:ilvl="2" w:tplc="0409001B" w:tentative="1">
+      <w:start w:val="1"/>
+      <w:numFmt w:val="lowerRoman"/>
+      <w:lvlText w:val="%3."/>
+      <w:lvlJc w:val="right"/>
+      <w:pPr>
+        <w:ind w:left="2880" w:hanging="180"/>
+      </w:pPr>
+    </w:lvl>
+    <w:lvl w:ilvl="3" w:tplc="0409000F" w:tentative="1">
+      <w:start w:val="1"/>
+      <w:numFmt w:val="decimal"/>
+      <w:lvlText w:val="%4."/>
+      <w:lvlJc w:val="left"/>
+      <w:pPr>
+        <w:ind w:left="3600" w:hanging="360"/>
+      </w:pPr>
+    </w:lvl>
+    <w:lvl w:ilvl="4" w:tplc="04090019" w:tentative="1">
+      <w:start w:val="1"/>
+      <w:numFmt w:val="lowerLetter"/>
+      <w:lvlText w:val="%5."/>
+      <w:lvlJc w:val="left"/>
+      <w:pPr>
+        <w:ind w:left="4320" w:hanging="360"/>
+      </w:pPr>
+    </w:lvl>
+    <w:lvl w:ilvl="5" w:tplc="0409001B" w:tentative="1">
+      <w:start w:val="1"/>
+      <w:numFmt w:val="lowerRoman"/>
+      <w:lvlText w:val="%6."/>
+      <w:lvlJc w:val="right"/>
+      <w:pPr>
+        <w:ind w:left="5040" w:hanging="180"/>
+      </w:pPr>
+    </w:lvl>
+    <w:lvl w:ilvl="6" w:tplc="0409000F" w:tentative="1">
+      <w:start w:val="1"/>
+      <w:numFmt w:val="decimal"/>
+      <w:lvlText w:val="%7."/>
+      <w:lvlJc w:val="left"/>
+      <w:pPr>
+        <w:ind w:left="5760" w:hanging="360"/>
+      </w:pPr>
+    </w:lvl>
+    <w:lvl w:ilvl="7" w:tplc="04090019" w:tentative="1">
+      <w:start w:val="1"/>
+      <w:numFmt w:val="lowerLetter"/>
+      <w:lvlText w:val="%8."/>
+      <w:lvlJc w:val="left"/>
+      <w:pPr>
+        <w:ind w:left="6480" w:hanging="360"/>
+      </w:pPr>
+    </w:lvl>
+    <w:lvl w:ilvl="8" w:tplc="0409001B" w:tentative="1">
+      <w:start w:val="1"/>
+      <w:numFmt w:val="lowerRoman"/>
+      <w:lvlText w:val="%9."/>
+      <w:lvlJc w:val="right"/>
+      <w:pPr>
+        <w:ind w:left="7200" w:hanging="180"/>
+      </w:pPr>
+    </w:lvl>
+  </w:abstractNum>
+  <w:abstractNum w:abstractNumId="8">
     <w:nsid w:val="39912F62"/>
     <w:multiLevelType w:val="hybridMultilevel"/>
     <w:tmpl w:val="7532A4F0"/>
@@ -1847,7 +2224,7 @@
         <w:rFonts w:hint="default"/>
       </w:rPr>
     </w:lvl>
-    <w:lvl w:ilvl="1" w:tplc="04090019" w:tentative="1">
+    <w:lvl w:ilvl="1" w:tplc="04090019">
       <w:start w:val="1"/>
       <w:numFmt w:val="lowerLetter"/>
       <w:lvlText w:val="%2."/>
@@ -1920,7 +2297,7 @@
       </w:pPr>
     </w:lvl>
   </w:abstractNum>
-  <w:abstractNum w:abstractNumId="8">
+  <w:abstractNum w:abstractNumId="9">
     <w:nsid w:val="39BE79CD"/>
     <w:multiLevelType w:val="hybridMultilevel"/>
     <w:tmpl w:val="1A14E344"/>
@@ -2009,7 +2386,7 @@
       </w:pPr>
     </w:lvl>
   </w:abstractNum>
-  <w:abstractNum w:abstractNumId="9">
+  <w:abstractNum w:abstractNumId="10">
     <w:nsid w:val="3D923E7F"/>
     <w:multiLevelType w:val="hybridMultilevel"/>
     <w:tmpl w:val="FB8839F6"/>
@@ -2098,7 +2475,7 @@
       </w:pPr>
     </w:lvl>
   </w:abstractNum>
-  <w:abstractNum w:abstractNumId="10">
+  <w:abstractNum w:abstractNumId="11">
     <w:nsid w:val="479C785B"/>
     <w:multiLevelType w:val="hybridMultilevel"/>
     <w:tmpl w:val="13AE6B66"/>
@@ -2187,7 +2564,7 @@
       </w:pPr>
     </w:lvl>
   </w:abstractNum>
-  <w:abstractNum w:abstractNumId="11">
+  <w:abstractNum w:abstractNumId="12">
     <w:nsid w:val="56F302D8"/>
     <w:multiLevelType w:val="hybridMultilevel"/>
     <w:tmpl w:val="24146CA8"/>
@@ -2276,11 +2653,100 @@
       </w:pPr>
     </w:lvl>
   </w:abstractNum>
+  <w:abstractNum w:abstractNumId="13">
+    <w:nsid w:val="770711A1"/>
+    <w:multiLevelType w:val="hybridMultilevel"/>
+    <w:tmpl w:val="1AE877CC"/>
+    <w:lvl w:ilvl="0" w:tplc="A38A5206">
+      <w:start w:val="1"/>
+      <w:numFmt w:val="upperLetter"/>
+      <w:lvlText w:val="%1."/>
+      <w:lvlJc w:val="left"/>
+      <w:pPr>
+        <w:ind w:left="1440" w:hanging="360"/>
+      </w:pPr>
+      <w:rPr>
+        <w:rFonts w:hint="default"/>
+      </w:rPr>
+    </w:lvl>
+    <w:lvl w:ilvl="1" w:tplc="04090019" w:tentative="1">
+      <w:start w:val="1"/>
+      <w:numFmt w:val="lowerLetter"/>
+      <w:lvlText w:val="%2."/>
+      <w:lvlJc w:val="left"/>
+      <w:pPr>
+        <w:ind w:left="2160" w:hanging="360"/>
+      </w:pPr>
+    </w:lvl>
+    <w:lvl w:ilvl="2" w:tplc="0409001B" w:tentative="1">
+      <w:start w:val="1"/>
+      <w:numFmt w:val="lowerRoman"/>
+      <w:lvlText w:val="%3."/>
+      <w:lvlJc w:val="right"/>
+      <w:pPr>
+        <w:ind w:left="2880" w:hanging="180"/>
+      </w:pPr>
+    </w:lvl>
+    <w:lvl w:ilvl="3" w:tplc="0409000F" w:tentative="1">
+      <w:start w:val="1"/>
+      <w:numFmt w:val="decimal"/>
+      <w:lvlText w:val="%4."/>
+      <w:lvlJc w:val="left"/>
+      <w:pPr>
+        <w:ind w:left="3600" w:hanging="360"/>
+      </w:pPr>
+    </w:lvl>
+    <w:lvl w:ilvl="4" w:tplc="04090019" w:tentative="1">
+      <w:start w:val="1"/>
+      <w:numFmt w:val="lowerLetter"/>
+      <w:lvlText w:val="%5."/>
+      <w:lvlJc w:val="left"/>
+      <w:pPr>
+        <w:ind w:left="4320" w:hanging="360"/>
+      </w:pPr>
+    </w:lvl>
+    <w:lvl w:ilvl="5" w:tplc="0409001B" w:tentative="1">
+      <w:start w:val="1"/>
+      <w:numFmt w:val="lowerRoman"/>
+      <w:lvlText w:val="%6."/>
+      <w:lvlJc w:val="right"/>
+      <w:pPr>
+        <w:ind w:left="5040" w:hanging="180"/>
+      </w:pPr>
+    </w:lvl>
+    <w:lvl w:ilvl="6" w:tplc="0409000F" w:tentative="1">
+      <w:start w:val="1"/>
+      <w:numFmt w:val="decimal"/>
+      <w:lvlText w:val="%7."/>
+      <w:lvlJc w:val="left"/>
+      <w:pPr>
+        <w:ind w:left="5760" w:hanging="360"/>
+      </w:pPr>
+    </w:lvl>
+    <w:lvl w:ilvl="7" w:tplc="04090019" w:tentative="1">
+      <w:start w:val="1"/>
+      <w:numFmt w:val="lowerLetter"/>
+      <w:lvlText w:val="%8."/>
+      <w:lvlJc w:val="left"/>
+      <w:pPr>
+        <w:ind w:left="6480" w:hanging="360"/>
+      </w:pPr>
+    </w:lvl>
+    <w:lvl w:ilvl="8" w:tplc="0409001B" w:tentative="1">
+      <w:start w:val="1"/>
+      <w:numFmt w:val="lowerRoman"/>
+      <w:lvlText w:val="%9."/>
+      <w:lvlJc w:val="right"/>
+      <w:pPr>
+        <w:ind w:left="7200" w:hanging="180"/>
+      </w:pPr>
+    </w:lvl>
+  </w:abstractNum>
   <w:num w:numId="1">
-    <w:abstractNumId w:val="7"/>
+    <w:abstractNumId w:val="8"/>
   </w:num>
   <w:num w:numId="2">
-    <w:abstractNumId w:val="11"/>
+    <w:abstractNumId w:val="12"/>
   </w:num>
   <w:num w:numId="3">
     <w:abstractNumId w:val="5"/>
@@ -2295,10 +2761,10 @@
     <w:abstractNumId w:val="6"/>
   </w:num>
   <w:num w:numId="7">
-    <w:abstractNumId w:val="8"/>
+    <w:abstractNumId w:val="9"/>
   </w:num>
   <w:num w:numId="8">
-    <w:abstractNumId w:val="9"/>
+    <w:abstractNumId w:val="10"/>
   </w:num>
   <w:num w:numId="9">
     <w:abstractNumId w:val="2"/>
@@ -2307,10 +2773,16 @@
     <w:abstractNumId w:val="3"/>
   </w:num>
   <w:num w:numId="11">
-    <w:abstractNumId w:val="10"/>
+    <w:abstractNumId w:val="11"/>
   </w:num>
   <w:num w:numId="12">
     <w:abstractNumId w:val="1"/>
+  </w:num>
+  <w:num w:numId="13">
+    <w:abstractNumId w:val="7"/>
+  </w:num>
+  <w:num w:numId="14">
+    <w:abstractNumId w:val="13"/>
   </w:num>
 </w:numbering>
 </file>

</xml_diff>